<commit_message>
algoritmo funciona, mas o programa termina depois de pedir a percentagem
</commit_message>
<xml_diff>
--- a/Relatorio.docx
+++ b/Relatorio.docx
@@ -435,8 +435,6 @@
         </w:rPr>
         <w:t>utilizando programação dinâmica</w:t>
       </w:r>
-      <w:bookmarkStart w:id="0" w:name="_GoBack"/>
-      <w:bookmarkEnd w:id="0"/>
     </w:p>
     <w:p>
       <w:pPr>
@@ -514,8 +512,17 @@
           <w:sz w:val="28"/>
           <w:lang w:val="pt-PT"/>
         </w:rPr>
-        <w:t>Algoritmo de Levenshtein</w:t>
+        <w:t xml:space="preserve">Algoritmo de </w:t>
       </w:r>
+      <w:r>
+        <w:rPr>
+          <w:sz w:val="28"/>
+          <w:lang w:val="pt-PT"/>
+        </w:rPr>
+        <w:t>Longest Common Sequence</w:t>
+      </w:r>
+      <w:bookmarkStart w:id="0" w:name="_GoBack"/>
+      <w:bookmarkEnd w:id="0"/>
     </w:p>
     <w:p>
       <w:pPr>
@@ -3018,7 +3025,7 @@
 </file>
 
 <file path=customXml/itemProps1.xml><?xml version="1.0" encoding="utf-8"?>
-<ds:datastoreItem xmlns:ds="http://schemas.openxmlformats.org/officeDocument/2006/customXml" ds:itemID="{8AA668A7-BA89-4939-ACB4-A2D8D6A824E5}">
+<ds:datastoreItem xmlns:ds="http://schemas.openxmlformats.org/officeDocument/2006/customXml" ds:itemID="{274D45EA-F8B1-4F83-A6FC-3F7DC186C6F8}">
   <ds:schemaRefs>
     <ds:schemaRef ds:uri="http://schemas.openxmlformats.org/officeDocument/2006/bibliography"/>
   </ds:schemaRefs>

</xml_diff>